<commit_message>
added communication tools, updated resume
</commit_message>
<xml_diff>
--- a/asset/docs/resume_styled.docx
+++ b/asset/docs/resume_styled.docx
@@ -467,12 +467,15 @@
                 </wp:anchor>
               </w:drawing>
             </w:r>
-            <w:r>
-              <w:rPr>
-                <w:szCs w:val="24"/>
-              </w:rPr>
-              <w:t>maxoakes.github.io</w:t>
-            </w:r>
+            <w:hyperlink r:id="rId11" w:history="1">
+              <w:r>
+                <w:rPr>
+                  <w:rStyle w:val="Hyperlink"/>
+                  <w:szCs w:val="24"/>
+                </w:rPr>
+                <w:t>maxoakes.github.io</w:t>
+              </w:r>
+            </w:hyperlink>
           </w:p>
           <w:p>
             <w:pPr>
@@ -512,7 +515,7 @@
                           <pic:cNvPicPr/>
                         </pic:nvPicPr>
                         <pic:blipFill>
-                          <a:blip r:embed="rId11" cstate="print">
+                          <a:blip r:embed="rId12" cstate="print">
                             <a:extLst>
                               <a:ext uri="{28A0092B-C50C-407E-A947-70E740481C1C}">
                                 <a14:useLocalDpi xmlns:a14="http://schemas.microsoft.com/office/drawing/2010/main" val="0"/>
@@ -936,6 +939,7 @@
           <w:p>
             <w:pPr>
               <w:pStyle w:val="ResumeSectionHeader"/>
+              <w:spacing w:line="276" w:lineRule="auto"/>
               <w:jc w:val="left"/>
             </w:pPr>
             <w:r>
@@ -945,6 +949,7 @@
           <w:p>
             <w:pPr>
               <w:pStyle w:val="ResumeBody"/>
+              <w:spacing w:line="276" w:lineRule="auto"/>
               <w:rPr>
                 <w:szCs w:val="24"/>
               </w:rPr>
@@ -967,6 +972,7 @@
           <w:p>
             <w:pPr>
               <w:pStyle w:val="ResumeBody"/>
+              <w:spacing w:line="276" w:lineRule="auto"/>
               <w:rPr>
                 <w:i/>
                 <w:iCs/>
@@ -985,6 +991,7 @@
           <w:p>
             <w:pPr>
               <w:pStyle w:val="ResumeBody"/>
+              <w:spacing w:line="276" w:lineRule="auto"/>
               <w:rPr>
                 <w:szCs w:val="24"/>
               </w:rPr>
@@ -1011,6 +1018,7 @@
           <w:p>
             <w:pPr>
               <w:pStyle w:val="ResumeBullet"/>
+              <w:spacing w:line="276" w:lineRule="auto"/>
             </w:pPr>
             <w:r>
               <w:t>Built variety of programs in the Python programming language to automate tasks previously done manually</w:t>
@@ -1019,6 +1027,7 @@
           <w:p>
             <w:pPr>
               <w:pStyle w:val="ResumeBullet"/>
+              <w:spacing w:line="276" w:lineRule="auto"/>
             </w:pPr>
             <w:r>
               <w:t>Maintained and helped develop academic calendar used by over 400 concurrent students across different locations with varying schedules of a rapidly growing nursing program</w:t>
@@ -1027,6 +1036,7 @@
           <w:p>
             <w:pPr>
               <w:pStyle w:val="ResumeBullet"/>
+              <w:spacing w:line="276" w:lineRule="auto"/>
             </w:pPr>
             <w:r>
               <w:t xml:space="preserve">Created workflow detailing all tasks the nursing administration team needs to complete </w:t>
@@ -1037,20 +1047,28 @@
             </w:r>
             <w:proofErr w:type="gramEnd"/>
             <w:r>
-              <w:t xml:space="preserve"> semester. It is currently being adapted for use at other Orbis-partnered universities across the country</w:t>
-            </w:r>
-          </w:p>
-          <w:p>
-            <w:pPr>
-              <w:pStyle w:val="ResumeBody"/>
-              <w:rPr>
-                <w:szCs w:val="24"/>
-              </w:rPr>
-            </w:pPr>
-          </w:p>
-          <w:p>
-            <w:pPr>
-              <w:pStyle w:val="ResumeBody"/>
+              <w:t xml:space="preserve"> semester. It </w:t>
+            </w:r>
+            <w:r>
+              <w:t xml:space="preserve">was </w:t>
+            </w:r>
+            <w:r>
+              <w:t>adapted for use at other Orbis-partnered universities across the country</w:t>
+            </w:r>
+          </w:p>
+          <w:p>
+            <w:pPr>
+              <w:pStyle w:val="ResumeBody"/>
+              <w:spacing w:line="276" w:lineRule="auto"/>
+              <w:rPr>
+                <w:szCs w:val="24"/>
+              </w:rPr>
+            </w:pPr>
+          </w:p>
+          <w:p>
+            <w:pPr>
+              <w:pStyle w:val="ResumeBody"/>
+              <w:spacing w:line="276" w:lineRule="auto"/>
               <w:rPr>
                 <w:szCs w:val="24"/>
               </w:rPr>
@@ -1089,6 +1107,7 @@
           <w:p>
             <w:pPr>
               <w:pStyle w:val="ResumeBody"/>
+              <w:spacing w:line="276" w:lineRule="auto"/>
               <w:rPr>
                 <w:i/>
                 <w:iCs/>
@@ -1107,6 +1126,7 @@
           <w:p>
             <w:pPr>
               <w:pStyle w:val="ResumeBody"/>
+              <w:spacing w:line="276" w:lineRule="auto"/>
               <w:rPr>
                 <w:szCs w:val="24"/>
               </w:rPr>
@@ -1133,6 +1153,7 @@
           <w:p>
             <w:pPr>
               <w:pStyle w:val="ResumeBullet"/>
+              <w:spacing w:line="276" w:lineRule="auto"/>
             </w:pPr>
             <w:r>
               <w:t xml:space="preserve">Created web applications for use by prospective students, current students and faculty using Java, JavaScript, HTML, </w:t>
@@ -1149,6 +1170,7 @@
           <w:p>
             <w:pPr>
               <w:pStyle w:val="ResumeBullet"/>
+              <w:spacing w:line="276" w:lineRule="auto"/>
             </w:pPr>
             <w:r>
               <w:t>Updated and managed a survey application for freshman to provide input to faculty</w:t>
@@ -1157,6 +1179,7 @@
           <w:p>
             <w:pPr>
               <w:pStyle w:val="ResumeBullet"/>
+              <w:spacing w:line="276" w:lineRule="auto"/>
             </w:pPr>
             <w:r>
               <w:t>Improved underlying application by finding and fixing bugs and adding functionality</w:t>
@@ -1165,6 +1188,7 @@
           <w:p>
             <w:pPr>
               <w:pStyle w:val="ResumeBullet"/>
+              <w:spacing w:line="276" w:lineRule="auto"/>
             </w:pPr>
             <w:r>
               <w:t>Convened with faculty to discuss decisions regarding application design</w:t>
@@ -1173,6 +1197,7 @@
           <w:p>
             <w:pPr>
               <w:pStyle w:val="ResumeBody"/>
+              <w:spacing w:line="276" w:lineRule="auto"/>
               <w:rPr>
                 <w:szCs w:val="24"/>
               </w:rPr>
@@ -1181,6 +1206,7 @@
           <w:p>
             <w:pPr>
               <w:pStyle w:val="ResumeSectionHeader"/>
+              <w:spacing w:line="276" w:lineRule="auto"/>
               <w:jc w:val="left"/>
             </w:pPr>
             <w:r>
@@ -1190,6 +1216,7 @@
           <w:p>
             <w:pPr>
               <w:pStyle w:val="ResumeBody"/>
+              <w:spacing w:line="276" w:lineRule="auto"/>
               <w:rPr>
                 <w:szCs w:val="24"/>
               </w:rPr>
@@ -1212,6 +1239,7 @@
           <w:p>
             <w:pPr>
               <w:pStyle w:val="ResumeBody"/>
+              <w:spacing w:line="276" w:lineRule="auto"/>
               <w:rPr>
                 <w:i/>
                 <w:iCs/>
@@ -1230,6 +1258,7 @@
           <w:p>
             <w:pPr>
               <w:pStyle w:val="ResumeBody"/>
+              <w:spacing w:line="276" w:lineRule="auto"/>
               <w:rPr>
                 <w:szCs w:val="24"/>
               </w:rPr>
@@ -1256,6 +1285,7 @@
           <w:p>
             <w:pPr>
               <w:pStyle w:val="ResumeBullet"/>
+              <w:spacing w:line="276" w:lineRule="auto"/>
             </w:pPr>
             <w:r>
               <w:t>Evaluated and disassembled donated desktop computers of varying qualities</w:t>
@@ -1264,6 +1294,7 @@
           <w:p>
             <w:pPr>
               <w:pStyle w:val="ResumeBullet"/>
+              <w:spacing w:line="276" w:lineRule="auto"/>
             </w:pPr>
             <w:r>
               <w:t>Sorted desktop computer components based on technical specifications for resale and donation</w:t>
@@ -1272,32 +1303,27 @@
           <w:p>
             <w:pPr>
               <w:pStyle w:val="ResumeBullet"/>
+              <w:spacing w:line="276" w:lineRule="auto"/>
             </w:pPr>
             <w:r>
               <w:t>Performed quality checks on hardware, setup desktops with the Ubuntu operating system</w:t>
             </w:r>
-          </w:p>
-          <w:p>
-            <w:pPr>
-              <w:pStyle w:val="ResumeBody"/>
-              <w:rPr>
-                <w:szCs w:val="24"/>
-              </w:rPr>
-            </w:pPr>
           </w:p>
         </w:tc>
       </w:tr>
     </w:tbl>
     <w:p>
       <w:pPr>
-        <w:pStyle w:val="ResumeBody"/>
-        <w:rPr>
-          <w:szCs w:val="24"/>
-        </w:rPr>
-      </w:pPr>
+        <w:tabs>
+          <w:tab w:val="left" w:pos="11130"/>
+        </w:tabs>
+      </w:pPr>
+      <w:r>
+        <w:tab/>
+      </w:r>
     </w:p>
     <w:sectPr>
-      <w:footerReference w:type="default" r:id="rId12"/>
+      <w:footerReference w:type="default" r:id="rId13"/>
       <w:pgSz w:w="12240" w:h="15840"/>
       <w:pgMar w:top="144" w:right="144" w:bottom="144" w:left="144" w:header="720" w:footer="0" w:gutter="0"/>
       <w:cols w:space="720"/>
@@ -1352,7 +1378,53 @@
         <w:sz w:val="16"/>
         <w:szCs w:val="16"/>
       </w:rPr>
-      <w:t>Last Updated 12/9/2021</w:t>
+      <w:t xml:space="preserve">Last Updated </w:t>
+    </w:r>
+    <w:r>
+      <w:rPr>
+        <w:rFonts w:ascii="Mulish" w:hAnsi="Mulish"/>
+        <w:color w:val="BFBFBF" w:themeColor="background1" w:themeShade="BF"/>
+        <w:sz w:val="16"/>
+        <w:szCs w:val="16"/>
+      </w:rPr>
+      <w:fldChar w:fldCharType="begin"/>
+    </w:r>
+    <w:r>
+      <w:rPr>
+        <w:rFonts w:ascii="Mulish" w:hAnsi="Mulish"/>
+        <w:color w:val="BFBFBF" w:themeColor="background1" w:themeShade="BF"/>
+        <w:sz w:val="16"/>
+        <w:szCs w:val="16"/>
+      </w:rPr>
+      <w:instrText xml:space="preserve"> DATE \@ "M/d/yyyy" </w:instrText>
+    </w:r>
+    <w:r>
+      <w:rPr>
+        <w:rFonts w:ascii="Mulish" w:hAnsi="Mulish"/>
+        <w:color w:val="BFBFBF" w:themeColor="background1" w:themeShade="BF"/>
+        <w:sz w:val="16"/>
+        <w:szCs w:val="16"/>
+      </w:rPr>
+      <w:fldChar w:fldCharType="separate"/>
+    </w:r>
+    <w:r>
+      <w:rPr>
+        <w:rFonts w:ascii="Mulish" w:hAnsi="Mulish"/>
+        <w:noProof/>
+        <w:color w:val="BFBFBF" w:themeColor="background1" w:themeShade="BF"/>
+        <w:sz w:val="16"/>
+        <w:szCs w:val="16"/>
+      </w:rPr>
+      <w:t>12/16/2021</w:t>
+    </w:r>
+    <w:r>
+      <w:rPr>
+        <w:rFonts w:ascii="Mulish" w:hAnsi="Mulish"/>
+        <w:color w:val="BFBFBF" w:themeColor="background1" w:themeShade="BF"/>
+        <w:sz w:val="16"/>
+        <w:szCs w:val="16"/>
+      </w:rPr>
+      <w:fldChar w:fldCharType="end"/>
     </w:r>
   </w:p>
   <w:p>
@@ -2262,13 +2334,13 @@
     <w:basedOn w:val="ResumeBody"/>
     <w:link w:val="ResumeSectionHeaderChar"/>
     <w:qFormat/>
-    <w:rsid w:val="00177616"/>
+    <w:rsid w:val="00C0525B"/>
     <w:pPr>
       <w:spacing w:before="120" w:after="120"/>
       <w:jc w:val="right"/>
     </w:pPr>
     <w:rPr>
-      <w:smallCaps/>
+      <w:caps/>
       <w:sz w:val="28"/>
       <w:szCs w:val="24"/>
     </w:rPr>
@@ -2325,10 +2397,10 @@
     <w:name w:val="Resume Section Header Char"/>
     <w:basedOn w:val="ResumeBodyChar"/>
     <w:link w:val="ResumeSectionHeader"/>
-    <w:rsid w:val="00177616"/>
+    <w:rsid w:val="00C0525B"/>
     <w:rPr>
       <w:rFonts w:ascii="Mulish" w:eastAsiaTheme="majorEastAsia" w:hAnsi="Mulish" w:cstheme="majorBidi"/>
-      <w:smallCaps/>
+      <w:caps/>
       <w:color w:val="000000" w:themeColor="text1"/>
       <w:sz w:val="28"/>
       <w:szCs w:val="24"/>
@@ -2344,7 +2416,7 @@
       <w:jc w:val="center"/>
     </w:pPr>
     <w:rPr>
-      <w:smallCaps w:val="0"/>
+      <w:smallCaps/>
       <w:szCs w:val="28"/>
     </w:rPr>
   </w:style>
@@ -2382,7 +2454,8 @@
     <w:rsid w:val="00206896"/>
     <w:rPr>
       <w:rFonts w:ascii="Mulish" w:eastAsiaTheme="majorEastAsia" w:hAnsi="Mulish" w:cstheme="majorBidi"/>
-      <w:smallCaps w:val="0"/>
+      <w:caps/>
+      <w:smallCaps/>
       <w:color w:val="000000" w:themeColor="text1"/>
       <w:sz w:val="28"/>
       <w:szCs w:val="28"/>

</xml_diff>